<commit_message>
icon add in pdf
</commit_message>
<xml_diff>
--- a/public/word-template/word.docx
+++ b/public/word-template/word.docx
@@ -65,7 +65,17 @@
           <w:noProof/>
         </w:rPr>
         <w:pict w14:anchorId="1CF0ABE5">
-          <v:rect id="_x0000_s1032" style="position:absolute;margin-left:3.2pt;margin-top:4.5pt;width:184.8pt;height:180pt;z-index:487533056"/>
+          <v:rect id="_x0000_s1032" style="position:absolute;margin-left:4.4pt;margin-top:6.9pt;width:186pt;height:175.8pt;z-index:487533056">
+            <v:textbox>
+              <w:txbxContent>
+                <w:p>
+                  <w:r>
+                    <w:t>${image}</w:t>
+                  </w:r>
+                </w:p>
+              </w:txbxContent>
+            </v:textbox>
+          </v:rect>
         </w:pict>
       </w:r>
       <w:r>
@@ -213,7 +223,7 @@
         <w:rPr>
           <w:color w:val="FBB34A"/>
         </w:rPr>
-        <w:t>MACAULAY HALL</w:t>
+        <w:t>${name}</w:t>
       </w:r>
     </w:p>
     <w:p>
@@ -222,35 +232,16 @@
         <w:spacing w:before="254" w:line="254" w:lineRule="auto"/>
         <w:ind w:left="100"/>
       </w:pPr>
-      <w:proofErr w:type="spellStart"/>
-      <w:r>
-        <w:t>Temporibus</w:t>
-      </w:r>
-      <w:proofErr w:type="spellEnd"/>
-      <w:r>
-        <w:t xml:space="preserve"> sed tempo </w:t>
-      </w:r>
-      <w:proofErr w:type="spellStart"/>
-      <w:r>
-        <w:t>sdfhsd</w:t>
-      </w:r>
-      <w:proofErr w:type="spellEnd"/>
-      <w:r>
-        <w:t xml:space="preserve"> </w:t>
-      </w:r>
-      <w:proofErr w:type="spellStart"/>
-      <w:r>
-        <w:t>sef</w:t>
-      </w:r>
-      <w:proofErr w:type="spellEnd"/>
-      <w:r>
-        <w:t xml:space="preserve"> se s </w:t>
-      </w:r>
-      <w:proofErr w:type="spellStart"/>
-      <w:r>
-        <w:t>efe</w:t>
-      </w:r>
-      <w:proofErr w:type="spellEnd"/>
+      <w:r>
+        <w:t xml:space="preserve">Home Address: </w:t>
+      </w:r>
+      <w:r>
+        <w:rPr>
+          <w:b w:val="0"/>
+          <w:bCs w:val="0"/>
+        </w:rPr>
+        <w:t>${address}</w:t>
+      </w:r>
     </w:p>
     <w:p>
       <w:pPr>
@@ -259,30 +250,45 @@
         <w:ind w:left="100"/>
       </w:pPr>
       <w:r>
-        <w:t xml:space="preserve">Et rerum </w:t>
-      </w:r>
-      <w:proofErr w:type="spellStart"/>
-      <w:r>
-        <w:t>aut</w:t>
-      </w:r>
-      <w:proofErr w:type="spellEnd"/>
-      <w:r>
-        <w:t xml:space="preserve"> </w:t>
-      </w:r>
-      <w:proofErr w:type="spellStart"/>
-      <w:r>
-        <w:t>ratione</w:t>
-      </w:r>
-      <w:proofErr w:type="spellEnd"/>
-      <w:r>
-        <w:t xml:space="preserve"> </w:t>
+        <w:t xml:space="preserve">Mobile: </w:t>
+      </w:r>
+      <w:r>
+        <w:rPr>
+          <w:b w:val="0"/>
+          <w:bCs w:val="0"/>
+        </w:rPr>
+        <w:t>${</w:t>
+      </w:r>
+      <w:r>
+        <w:rPr>
+          <w:b w:val="0"/>
+          <w:bCs w:val="0"/>
+        </w:rPr>
+        <w:t>mobile</w:t>
+      </w:r>
+      <w:r>
+        <w:rPr>
+          <w:b w:val="0"/>
+          <w:bCs w:val="0"/>
+        </w:rPr>
+        <w:t>}</w:t>
+      </w:r>
+    </w:p>
+    <w:p>
+      <w:pPr>
+        <w:pStyle w:val="BodyText"/>
+        <w:spacing w:line="254" w:lineRule="auto"/>
+        <w:ind w:left="100"/>
+      </w:pPr>
+      <w:r>
+        <w:t xml:space="preserve">Email: </w:t>
       </w:r>
       <w:hyperlink r:id="rId6">
         <w:r>
           <w:rPr>
             <w:color w:val="0000CC"/>
           </w:rPr>
-          <w:t>tozurac@mailinator.com</w:t>
+          <w:t>${email}</w:t>
         </w:r>
       </w:hyperlink>
     </w:p>
@@ -337,51 +343,9 @@
         <w:spacing w:line="254" w:lineRule="auto"/>
         <w:ind w:left="100" w:right="1198"/>
       </w:pPr>
-      <w:proofErr w:type="spellStart"/>
-      <w:r>
-        <w:t>Esse</w:t>
-      </w:r>
-      <w:proofErr w:type="spellEnd"/>
-      <w:r>
-        <w:t xml:space="preserve"> </w:t>
-      </w:r>
-      <w:proofErr w:type="spellStart"/>
-      <w:r>
-        <w:t>exercitationem</w:t>
-      </w:r>
-      <w:proofErr w:type="spellEnd"/>
-      <w:r>
-        <w:t xml:space="preserve"> </w:t>
-      </w:r>
-      <w:proofErr w:type="spellStart"/>
-      <w:r>
-        <w:t>Laboriosam</w:t>
-      </w:r>
-      <w:proofErr w:type="spellEnd"/>
-      <w:r>
-        <w:t xml:space="preserve"> </w:t>
-      </w:r>
-      <w:proofErr w:type="spellStart"/>
-      <w:r>
-        <w:t>voluptat</w:t>
-      </w:r>
-      <w:proofErr w:type="spellEnd"/>
-      <w:r>
-        <w:t xml:space="preserve"> </w:t>
-      </w:r>
-      <w:proofErr w:type="spellStart"/>
-      <w:r>
-        <w:t>Mollit</w:t>
-      </w:r>
-      <w:proofErr w:type="spellEnd"/>
-      <w:r>
-        <w:t xml:space="preserve"> ad </w:t>
-      </w:r>
-      <w:proofErr w:type="spellStart"/>
-      <w:r>
-        <w:t>excepturi</w:t>
-      </w:r>
-      <w:proofErr w:type="spellEnd"/>
+      <w:r>
+        <w:t xml:space="preserve"> ${skill}</w:t>
+      </w:r>
     </w:p>
     <w:p>
       <w:pPr>
@@ -406,15 +370,18 @@
         <w:pStyle w:val="BodyText"/>
         <w:spacing w:before="254"/>
         <w:ind w:left="100"/>
-      </w:pPr>
-      <w:r>
-        <w:t xml:space="preserve">Dolor ex </w:t>
-      </w:r>
-      <w:proofErr w:type="spellStart"/>
-      <w:r>
-        <w:t>asperiores</w:t>
-      </w:r>
-      <w:proofErr w:type="spellEnd"/>
+        <w:rPr>
+          <w:b w:val="0"/>
+          <w:bCs w:val="0"/>
+        </w:rPr>
+      </w:pPr>
+      <w:r>
+        <w:rPr>
+          <w:b w:val="0"/>
+          <w:bCs w:val="0"/>
+        </w:rPr>
+        <w:t>${objective}</w:t>
+      </w:r>
     </w:p>
     <w:p>
       <w:pPr>
@@ -496,13 +463,7 @@
         <w:rPr>
           <w:color w:val="111111"/>
         </w:rPr>
-        <w:t>EXPEDITA OMNIS AUT F (1976</w:t>
-      </w:r>
-      <w:r>
-        <w:rPr>
-          <w:color w:val="111111"/>
-        </w:rPr>
-        <w:t>-01-15 &gt;</w:t>
+        <w:t>EXPEDITA OMNIS AUT F (1976-01-15 &gt;</w:t>
       </w:r>
       <w:r>
         <w:rPr>

</xml_diff>

<commit_message>
icon change on pdf
</commit_message>
<xml_diff>
--- a/public/word-template/word.docx
+++ b/public/word-template/word.docx
@@ -10,6 +10,13 @@
           <w:sz w:val="20"/>
         </w:rPr>
       </w:pPr>
+      <w:r>
+        <w:pict w14:anchorId="45CE2465">
+          <v:rect id="_x0000_s1031" style="position:absolute;margin-left:-.6pt;margin-top:6pt;width:595.3pt;height:835.9pt;z-index:-15786496;mso-position-horizontal-relative:page;mso-position-vertical-relative:page" fillcolor="#f6f6f6" stroked="f">
+            <w10:wrap anchorx="page" anchory="page"/>
+          </v:rect>
+        </w:pict>
+      </w:r>
     </w:p>
     <w:p>
       <w:pPr>
@@ -75,13 +82,6 @@
                 </w:p>
               </w:txbxContent>
             </v:textbox>
-          </v:rect>
-        </w:pict>
-      </w:r>
-      <w:r>
-        <w:pict w14:anchorId="45CE2465">
-          <v:rect id="_x0000_s1031" style="position:absolute;margin-left:0;margin-top:6pt;width:595.3pt;height:835.9pt;z-index:-15786496;mso-position-horizontal-relative:page;mso-position-vertical-relative:page" fillcolor="#f6f6f6" stroked="f">
-            <w10:wrap anchorx="page" anchory="page"/>
           </v:rect>
         </w:pict>
       </w:r>
@@ -438,21 +438,8 @@
         <w:ind w:left="100" w:right="2018"/>
       </w:pPr>
       <w:r>
-        <w:t xml:space="preserve">Company Name: Pruitt and Odom Associates </w:t>
-      </w:r>
-      <w:proofErr w:type="spellStart"/>
-      <w:r>
-        <w:t>Responsibilites</w:t>
-      </w:r>
-      <w:proofErr w:type="spellEnd"/>
-      <w:r>
-        <w:t xml:space="preserve">: Do dolore et </w:t>
-      </w:r>
-      <w:proofErr w:type="spellStart"/>
-      <w:r>
-        <w:t>blandit</w:t>
-      </w:r>
-      <w:proofErr w:type="spellEnd"/>
+        <w:t>Company Name: Pruitt and Odom Associates Responsibilites: Do dolore et blandit</w:t>
+      </w:r>
     </w:p>
     <w:p>
       <w:pPr>
@@ -486,23 +473,7 @@
         <w:ind w:left="100" w:right="2018"/>
       </w:pPr>
       <w:r>
-        <w:t xml:space="preserve">Company Name: Odom Snow Inc </w:t>
-      </w:r>
-      <w:proofErr w:type="spellStart"/>
-      <w:r>
-        <w:t>Responsibilites</w:t>
-      </w:r>
-      <w:proofErr w:type="spellEnd"/>
-      <w:r>
-        <w:t xml:space="preserve">: Facilis </w:t>
-      </w:r>
-      <w:proofErr w:type="spellStart"/>
-      <w:r>
-        <w:t>magnam</w:t>
-      </w:r>
-      <w:proofErr w:type="spellEnd"/>
-      <w:r>
-        <w:t xml:space="preserve"> imped</w:t>
+        <w:t>Company Name: Odom Snow Inc Responsibilites: Facilis magnam imped</w:t>
       </w:r>
     </w:p>
     <w:p>
@@ -549,21 +520,7 @@
         <w:rPr>
           <w:color w:val="111111"/>
         </w:rPr>
-        <w:t xml:space="preserve">KHULNA UNIVERSITY (PASSING </w:t>
-      </w:r>
-      <w:proofErr w:type="gramStart"/>
-      <w:r>
-        <w:rPr>
-          <w:color w:val="111111"/>
-        </w:rPr>
-        <w:t>YEAR :</w:t>
-      </w:r>
-      <w:proofErr w:type="gramEnd"/>
-      <w:r>
-        <w:rPr>
-          <w:color w:val="111111"/>
-        </w:rPr>
-        <w:t xml:space="preserve"> 2018-10-24)</w:t>
+        <w:t>KHULNA UNIVERSITY (PASSING YEAR : 2018-10-24)</w:t>
       </w:r>
     </w:p>
     <w:p>
@@ -583,13 +540,8 @@
         <w:ind w:left="100"/>
       </w:pPr>
       <w:r>
-        <w:t xml:space="preserve">Major: </w:t>
-      </w:r>
-      <w:proofErr w:type="spellStart"/>
-      <w:r>
-        <w:t>Hrm</w:t>
-      </w:r>
-      <w:proofErr w:type="spellEnd"/>
+        <w:t>Major: Hrm</w:t>
+      </w:r>
     </w:p>
     <w:p>
       <w:pPr>
@@ -598,21 +550,8 @@
         <w:ind w:left="100" w:right="3667"/>
       </w:pPr>
       <w:r>
-        <w:t xml:space="preserve">Minor:  Not Available Location: </w:t>
-      </w:r>
-      <w:proofErr w:type="spellStart"/>
-      <w:r>
-        <w:t>Voluptatibus</w:t>
-      </w:r>
-      <w:proofErr w:type="spellEnd"/>
-      <w:r>
-        <w:t xml:space="preserve"> </w:t>
-      </w:r>
-      <w:proofErr w:type="spellStart"/>
-      <w:r>
-        <w:t>nulla</w:t>
-      </w:r>
-      <w:proofErr w:type="spellEnd"/>
+        <w:t>Minor:  Not Available Location: Voluptatibus nulla</w:t>
+      </w:r>
       <w:r>
         <w:rPr>
           <w:spacing w:val="-3"/>
@@ -635,21 +574,7 @@
         <w:rPr>
           <w:color w:val="111111"/>
         </w:rPr>
-        <w:t xml:space="preserve">RAJSHAHI UNIVERSITY (PASSING </w:t>
-      </w:r>
-      <w:proofErr w:type="gramStart"/>
-      <w:r>
-        <w:rPr>
-          <w:color w:val="111111"/>
-        </w:rPr>
-        <w:t>YEAR :</w:t>
-      </w:r>
-      <w:proofErr w:type="gramEnd"/>
-      <w:r>
-        <w:rPr>
-          <w:color w:val="111111"/>
-        </w:rPr>
-        <w:t xml:space="preserve"> 2019-04-04)</w:t>
+        <w:t>RAJSHAHI UNIVERSITY (PASSING YEAR : 2019-04-04)</w:t>
       </w:r>
     </w:p>
     <w:p>
@@ -670,13 +595,8 @@
         <w:jc w:val="both"/>
       </w:pPr>
       <w:r>
-        <w:t xml:space="preserve">Major: Algorithm Minor: undefined Location: </w:t>
-      </w:r>
-      <w:proofErr w:type="spellStart"/>
-      <w:r>
-        <w:t>Rajshahi</w:t>
-      </w:r>
-      <w:proofErr w:type="spellEnd"/>
+        <w:t>Major: Algorithm Minor: undefined Location: Rajshahi</w:t>
+      </w:r>
     </w:p>
     <w:p>
       <w:pPr>
@@ -742,17 +662,8 @@
           <w:b/>
           <w:sz w:val="16"/>
         </w:rPr>
-        <w:t xml:space="preserve">Project </w:t>
-      </w:r>
-      <w:proofErr w:type="gramStart"/>
-      <w:r>
-        <w:rPr>
-          <w:b/>
-          <w:sz w:val="16"/>
-        </w:rPr>
-        <w:t>Description :</w:t>
-      </w:r>
-      <w:proofErr w:type="gramEnd"/>
+        <w:t>Project Description :</w:t>
+      </w:r>
     </w:p>
     <w:p>
       <w:pPr>
@@ -760,35 +671,9 @@
         <w:spacing w:before="12"/>
         <w:ind w:left="100"/>
       </w:pPr>
-      <w:proofErr w:type="spellStart"/>
-      <w:r>
-        <w:t>Laborum</w:t>
-      </w:r>
-      <w:proofErr w:type="spellEnd"/>
-      <w:r>
-        <w:t xml:space="preserve"> </w:t>
-      </w:r>
-      <w:proofErr w:type="spellStart"/>
-      <w:r>
-        <w:t>ea</w:t>
-      </w:r>
-      <w:proofErr w:type="spellEnd"/>
-      <w:r>
-        <w:t xml:space="preserve"> </w:t>
-      </w:r>
-      <w:proofErr w:type="spellStart"/>
-      <w:r>
-        <w:t>sint</w:t>
-      </w:r>
-      <w:proofErr w:type="spellEnd"/>
-      <w:r>
-        <w:t xml:space="preserve"> </w:t>
-      </w:r>
-      <w:proofErr w:type="spellStart"/>
-      <w:r>
-        <w:t>dolo</w:t>
-      </w:r>
-      <w:proofErr w:type="spellEnd"/>
+      <w:r>
+        <w:t>Laborum ea sint dolo</w:t>
+      </w:r>
     </w:p>
     <w:p>
       <w:pPr>
@@ -817,17 +702,8 @@
           <w:b/>
           <w:sz w:val="16"/>
         </w:rPr>
-        <w:t xml:space="preserve">Project </w:t>
-      </w:r>
-      <w:proofErr w:type="gramStart"/>
-      <w:r>
-        <w:rPr>
-          <w:b/>
-          <w:sz w:val="16"/>
-        </w:rPr>
-        <w:t>Description :</w:t>
-      </w:r>
-      <w:proofErr w:type="gramEnd"/>
+        <w:t>Project Description :</w:t>
+      </w:r>
     </w:p>
     <w:p>
       <w:pPr>
@@ -835,19 +711,9 @@
         <w:spacing w:before="12"/>
         <w:ind w:left="100"/>
       </w:pPr>
-      <w:proofErr w:type="spellStart"/>
-      <w:r>
-        <w:t>Consectetur</w:t>
-      </w:r>
-      <w:proofErr w:type="spellEnd"/>
-      <w:r>
-        <w:t xml:space="preserve"> </w:t>
-      </w:r>
-      <w:proofErr w:type="spellStart"/>
-      <w:r>
-        <w:t>delectu</w:t>
-      </w:r>
-      <w:proofErr w:type="spellEnd"/>
+      <w:r>
+        <w:t>Consectetur delectu</w:t>
+      </w:r>
     </w:p>
     <w:p>
       <w:pPr>
@@ -920,15 +786,7 @@
         </w:pict>
       </w:r>
       <w:r>
-        <w:t xml:space="preserve">Dolor </w:t>
-      </w:r>
-      <w:proofErr w:type="spellStart"/>
-      <w:r>
-        <w:t>aliquam</w:t>
-      </w:r>
-      <w:proofErr w:type="spellEnd"/>
-      <w:r>
-        <w:t xml:space="preserve"> </w:t>
+        <w:t xml:space="preserve">Dolor aliquam </w:t>
       </w:r>
       <w:r>
         <w:rPr>
@@ -936,21 +794,8 @@
         </w:rPr>
         <w:t xml:space="preserve">rerum </w:t>
       </w:r>
-      <w:proofErr w:type="gramStart"/>
-      <w:r>
-        <w:t>In</w:t>
-      </w:r>
-      <w:proofErr w:type="gramEnd"/>
-      <w:r>
-        <w:t xml:space="preserve"> rerum </w:t>
-      </w:r>
-      <w:proofErr w:type="spellStart"/>
-      <w:r>
-        <w:t>omnis</w:t>
-      </w:r>
-      <w:proofErr w:type="spellEnd"/>
-      <w:r>
-        <w:t xml:space="preserve"> sit</w:t>
+      <w:r>
+        <w:t>In rerum omnis sit</w:t>
       </w:r>
       <w:r>
         <w:rPr>
@@ -1005,19 +850,9 @@
         <w:spacing w:before="254"/>
         <w:ind w:left="4266"/>
       </w:pPr>
-      <w:proofErr w:type="spellStart"/>
-      <w:r>
-        <w:t>Debitis</w:t>
-      </w:r>
-      <w:proofErr w:type="spellEnd"/>
-      <w:r>
-        <w:t xml:space="preserve"> </w:t>
-      </w:r>
-      <w:proofErr w:type="spellStart"/>
-      <w:r>
-        <w:t>cupiditate</w:t>
-      </w:r>
-      <w:proofErr w:type="spellEnd"/>
+      <w:r>
+        <w:t>Debitis cupiditate</w:t>
+      </w:r>
       <w:r>
         <w:rPr>
           <w:spacing w:val="34"/>
@@ -1085,107 +920,40 @@
           <w:b/>
           <w:position w:val="1"/>
         </w:rPr>
-        <w:t xml:space="preserve">Ut </w:t>
-      </w:r>
-      <w:proofErr w:type="spellStart"/>
-      <w:r>
-        <w:rPr>
-          <w:b/>
-          <w:position w:val="1"/>
-        </w:rPr>
-        <w:t>aut</w:t>
-      </w:r>
-      <w:proofErr w:type="spellEnd"/>
-      <w:r>
-        <w:rPr>
-          <w:b/>
-          <w:position w:val="1"/>
+        <w:t>Ut aut aut fuga Ist</w:t>
+      </w:r>
+      <w:r>
+        <w:rPr>
+          <w:b/>
+        </w:rPr>
+        <w:t xml:space="preserve"> Daugherty and Wilder </w:t>
+      </w:r>
+      <w:r>
+        <w:rPr>
+          <w:b/>
+          <w:spacing w:val="-6"/>
+        </w:rPr>
+        <w:t xml:space="preserve">Plc </w:t>
+      </w:r>
+      <w:r>
+        <w:rPr>
+          <w:b/>
+        </w:rPr>
+        <w:t>Non irure</w:t>
+      </w:r>
+      <w:r>
+        <w:rPr>
+          <w:b/>
+          <w:spacing w:val="6"/>
         </w:rPr>
         <w:t xml:space="preserve"> </w:t>
       </w:r>
-      <w:proofErr w:type="spellStart"/>
-      <w:r>
-        <w:rPr>
-          <w:b/>
-          <w:position w:val="1"/>
-        </w:rPr>
-        <w:t>aut</w:t>
-      </w:r>
-      <w:proofErr w:type="spellEnd"/>
-      <w:r>
-        <w:rPr>
-          <w:b/>
-          <w:position w:val="1"/>
-        </w:rPr>
-        <w:t xml:space="preserve"> </w:t>
-      </w:r>
-      <w:proofErr w:type="spellStart"/>
-      <w:r>
-        <w:rPr>
-          <w:b/>
-          <w:position w:val="1"/>
-        </w:rPr>
-        <w:t>fuga</w:t>
-      </w:r>
-      <w:proofErr w:type="spellEnd"/>
-      <w:r>
-        <w:rPr>
-          <w:b/>
-          <w:position w:val="1"/>
-        </w:rPr>
-        <w:t xml:space="preserve"> </w:t>
-      </w:r>
-      <w:proofErr w:type="spellStart"/>
-      <w:r>
-        <w:rPr>
-          <w:b/>
-          <w:position w:val="1"/>
-        </w:rPr>
-        <w:t>Ist</w:t>
-      </w:r>
-      <w:proofErr w:type="spellEnd"/>
-      <w:r>
-        <w:rPr>
-          <w:b/>
-        </w:rPr>
-        <w:t xml:space="preserve"> Daugherty and Wilder </w:t>
-      </w:r>
-      <w:r>
-        <w:rPr>
-          <w:b/>
-          <w:spacing w:val="-6"/>
-        </w:rPr>
-        <w:t xml:space="preserve">Plc </w:t>
-      </w:r>
-      <w:r>
-        <w:rPr>
-          <w:b/>
-        </w:rPr>
-        <w:t xml:space="preserve">Non </w:t>
-      </w:r>
-      <w:proofErr w:type="spellStart"/>
-      <w:r>
-        <w:rPr>
-          <w:b/>
-        </w:rPr>
-        <w:t>irure</w:t>
-      </w:r>
-      <w:proofErr w:type="spellEnd"/>
-      <w:r>
-        <w:rPr>
-          <w:b/>
-          <w:spacing w:val="6"/>
-        </w:rPr>
-        <w:t xml:space="preserve"> </w:t>
-      </w:r>
-      <w:proofErr w:type="spellStart"/>
       <w:r>
         <w:rPr>
           <w:b/>
         </w:rPr>
         <w:t>voluptate</w:t>
       </w:r>
-      <w:proofErr w:type="spellEnd"/>
     </w:p>
     <w:p>
       <w:pPr>
@@ -1208,82 +976,13 @@
           <w:b/>
           <w:position w:val="1"/>
         </w:rPr>
-        <w:t xml:space="preserve">Nisi </w:t>
-      </w:r>
-      <w:proofErr w:type="spellStart"/>
-      <w:r>
-        <w:rPr>
-          <w:b/>
-          <w:position w:val="1"/>
-        </w:rPr>
-        <w:t>quia</w:t>
-      </w:r>
-      <w:proofErr w:type="spellEnd"/>
-      <w:r>
-        <w:rPr>
-          <w:b/>
-          <w:position w:val="1"/>
-        </w:rPr>
-        <w:t xml:space="preserve"> </w:t>
-      </w:r>
-      <w:proofErr w:type="spellStart"/>
-      <w:r>
-        <w:rPr>
-          <w:b/>
-          <w:position w:val="1"/>
-        </w:rPr>
-        <w:t>velit</w:t>
-      </w:r>
-      <w:proofErr w:type="spellEnd"/>
-      <w:r>
-        <w:rPr>
-          <w:b/>
-          <w:position w:val="1"/>
-        </w:rPr>
-        <w:t xml:space="preserve"> </w:t>
-      </w:r>
-      <w:proofErr w:type="spellStart"/>
-      <w:r>
-        <w:rPr>
-          <w:b/>
-          <w:position w:val="1"/>
-        </w:rPr>
-        <w:t>quod</w:t>
-      </w:r>
-      <w:proofErr w:type="spellEnd"/>
-      <w:r>
-        <w:rPr>
-          <w:b/>
-        </w:rPr>
-        <w:t xml:space="preserve"> </w:t>
-      </w:r>
-      <w:proofErr w:type="spellStart"/>
-      <w:r>
-        <w:rPr>
-          <w:b/>
-        </w:rPr>
-        <w:t>Mccarthy</w:t>
-      </w:r>
-      <w:proofErr w:type="spellEnd"/>
-      <w:r>
-        <w:rPr>
-          <w:b/>
-        </w:rPr>
-        <w:t xml:space="preserve"> </w:t>
-      </w:r>
-      <w:proofErr w:type="spellStart"/>
-      <w:r>
-        <w:rPr>
-          <w:b/>
-        </w:rPr>
-        <w:t>Mcmillan</w:t>
-      </w:r>
-      <w:proofErr w:type="spellEnd"/>
-      <w:r>
-        <w:rPr>
-          <w:b/>
-        </w:rPr>
-        <w:t xml:space="preserve"> </w:t>
+        <w:t>Nisi quia velit quod</w:t>
+      </w:r>
+      <w:r>
+        <w:rPr>
+          <w:b/>
+        </w:rPr>
+        <w:t xml:space="preserve"> Mccarthy Mcmillan </w:t>
       </w:r>
       <w:r>
         <w:rPr>
@@ -1292,28 +991,12 @@
         </w:rPr>
         <w:t xml:space="preserve">Co </w:t>
       </w:r>
-      <w:proofErr w:type="spellStart"/>
-      <w:r>
-        <w:rPr>
-          <w:b/>
-        </w:rPr>
-        <w:t>Fugiat</w:t>
-      </w:r>
-      <w:proofErr w:type="spellEnd"/>
-      <w:r>
-        <w:rPr>
-          <w:b/>
-        </w:rPr>
-        <w:t xml:space="preserve"> </w:t>
-      </w:r>
-      <w:proofErr w:type="spellStart"/>
-      <w:r>
-        <w:rPr>
-          <w:b/>
-        </w:rPr>
-        <w:t>obcaecati</w:t>
-      </w:r>
-      <w:proofErr w:type="spellEnd"/>
+      <w:r>
+        <w:rPr>
+          <w:b/>
+        </w:rPr>
+        <w:t>Fugiat obcaecati</w:t>
+      </w:r>
       <w:r>
         <w:rPr>
           <w:b/>
@@ -1344,37 +1027,12 @@
           <w:b/>
         </w:rPr>
       </w:pPr>
-      <w:proofErr w:type="spellStart"/>
       <w:r>
         <w:rPr>
           <w:b/>
           <w:position w:val="1"/>
         </w:rPr>
-        <w:t>Laboris</w:t>
-      </w:r>
-      <w:proofErr w:type="spellEnd"/>
-      <w:r>
-        <w:rPr>
-          <w:b/>
-          <w:position w:val="1"/>
-        </w:rPr>
-        <w:t xml:space="preserve"> </w:t>
-      </w:r>
-      <w:proofErr w:type="spellStart"/>
-      <w:r>
-        <w:rPr>
-          <w:b/>
-          <w:position w:val="1"/>
-        </w:rPr>
-        <w:t>eius</w:t>
-      </w:r>
-      <w:proofErr w:type="spellEnd"/>
-      <w:r>
-        <w:rPr>
-          <w:b/>
-          <w:position w:val="1"/>
-        </w:rPr>
-        <w:t xml:space="preserve"> cum exp</w:t>
+        <w:t>Laboris eius cum exp</w:t>
       </w:r>
       <w:r>
         <w:rPr>
@@ -1393,21 +1051,7 @@
         <w:rPr>
           <w:b/>
         </w:rPr>
-        <w:t xml:space="preserve">Sed </w:t>
-      </w:r>
-      <w:proofErr w:type="spellStart"/>
-      <w:r>
-        <w:rPr>
-          <w:b/>
-        </w:rPr>
-        <w:t>natus</w:t>
-      </w:r>
-      <w:proofErr w:type="spellEnd"/>
-      <w:r>
-        <w:rPr>
-          <w:b/>
-        </w:rPr>
-        <w:t xml:space="preserve"> sit</w:t>
+        <w:t>Sed natus sit</w:t>
       </w:r>
       <w:r>
         <w:rPr>

</xml_diff>

<commit_message>
Minor undefined problem solve
</commit_message>
<xml_diff>
--- a/public/word-template/word.docx
+++ b/public/word-template/word.docx
@@ -73,7 +73,7 @@
         </w:rPr>
         <w:pict w14:anchorId="1CF0ABE5">
           <v:rect id="_x0000_s1032" style="position:absolute;margin-left:4.4pt;margin-top:6.9pt;width:186pt;height:175.8pt;z-index:487533056">
-            <v:textbox>
+            <v:textbox style="mso-next-textbox:#_x0000_s1032">
               <w:txbxContent>
                 <w:p>
                   <w:r>
@@ -421,59 +421,12 @@
     </w:p>
     <w:p>
       <w:pPr>
-        <w:pStyle w:val="Heading2"/>
-        <w:spacing w:before="255"/>
-      </w:pPr>
-      <w:r>
-        <w:rPr>
-          <w:color w:val="111111"/>
-        </w:rPr>
-        <w:t>ALIQUID DISTINCTIO (2003-01-25 &gt; 2013-02-02)</w:t>
-      </w:r>
-    </w:p>
-    <w:p>
-      <w:pPr>
         <w:pStyle w:val="BodyText"/>
         <w:spacing w:before="206" w:line="254" w:lineRule="auto"/>
         <w:ind w:left="100" w:right="2018"/>
       </w:pPr>
       <w:r>
-        <w:t>Company Name: Pruitt and Odom Associates Responsibilites: Do dolore et blandit</w:t>
-      </w:r>
-    </w:p>
-    <w:p>
-      <w:pPr>
-        <w:pStyle w:val="Heading2"/>
-        <w:spacing w:line="286" w:lineRule="exact"/>
-      </w:pPr>
-      <w:r>
-        <w:rPr>
-          <w:color w:val="111111"/>
-        </w:rPr>
-        <w:t>EXPEDITA OMNIS AUT F (1976-01-15 &gt;</w:t>
-      </w:r>
-      <w:r>
-        <w:rPr>
-          <w:color w:val="111111"/>
-          <w:spacing w:val="53"/>
-        </w:rPr>
-        <w:t xml:space="preserve"> </w:t>
-      </w:r>
-      <w:r>
-        <w:rPr>
-          <w:color w:val="111111"/>
-        </w:rPr>
-        <w:t>1999-11-07)</w:t>
-      </w:r>
-    </w:p>
-    <w:p>
-      <w:pPr>
-        <w:pStyle w:val="BodyText"/>
-        <w:spacing w:before="206" w:line="254" w:lineRule="auto"/>
-        <w:ind w:left="100" w:right="2018"/>
-      </w:pPr>
-      <w:r>
-        <w:t>Company Name: Odom Snow Inc Responsibilites: Facilis magnam imped</w:t>
+        <w:t>${experience}</w:t>
       </w:r>
     </w:p>
     <w:p>
@@ -509,82 +462,6 @@
           <w:color w:val="FBB34A"/>
         </w:rPr>
         <w:t>EDUCATION</w:t>
-      </w:r>
-    </w:p>
-    <w:p>
-      <w:pPr>
-        <w:pStyle w:val="Heading2"/>
-        <w:spacing w:before="255"/>
-      </w:pPr>
-      <w:r>
-        <w:rPr>
-          <w:color w:val="111111"/>
-        </w:rPr>
-        <w:t>KHULNA UNIVERSITY (PASSING YEAR : 2018-10-24)</w:t>
-      </w:r>
-    </w:p>
-    <w:p>
-      <w:pPr>
-        <w:pStyle w:val="BodyText"/>
-        <w:spacing w:before="206" w:line="254" w:lineRule="auto"/>
-        <w:ind w:left="100" w:right="4750"/>
-      </w:pPr>
-      <w:r>
-        <w:t>Degree: M.B.A CGPA: 3.13</w:t>
-      </w:r>
-    </w:p>
-    <w:p>
-      <w:pPr>
-        <w:pStyle w:val="BodyText"/>
-        <w:spacing w:line="251" w:lineRule="exact"/>
-        <w:ind w:left="100"/>
-      </w:pPr>
-      <w:r>
-        <w:t>Major: Hrm</w:t>
-      </w:r>
-    </w:p>
-    <w:p>
-      <w:pPr>
-        <w:pStyle w:val="BodyText"/>
-        <w:spacing w:before="15" w:line="254" w:lineRule="auto"/>
-        <w:ind w:left="100" w:right="3667"/>
-      </w:pPr>
-      <w:r>
-        <w:t>Minor:  Not Available Location: Voluptatibus nulla</w:t>
-      </w:r>
-      <w:r>
-        <w:rPr>
-          <w:spacing w:val="-3"/>
-        </w:rPr>
-        <w:t xml:space="preserve"> </w:t>
-      </w:r>
-      <w:r>
-        <w:rPr>
-          <w:spacing w:val="-18"/>
-        </w:rPr>
-        <w:t>m</w:t>
-      </w:r>
-    </w:p>
-    <w:p>
-      <w:pPr>
-        <w:pStyle w:val="Heading2"/>
-        <w:spacing w:line="286" w:lineRule="exact"/>
-      </w:pPr>
-      <w:r>
-        <w:rPr>
-          <w:color w:val="111111"/>
-        </w:rPr>
-        <w:t>RAJSHAHI UNIVERSITY (PASSING YEAR : 2019-04-04)</w:t>
-      </w:r>
-    </w:p>
-    <w:p>
-      <w:pPr>
-        <w:pStyle w:val="BodyText"/>
-        <w:spacing w:before="206" w:line="254" w:lineRule="auto"/>
-        <w:ind w:left="100" w:right="4750"/>
-      </w:pPr>
-      <w:r>
-        <w:t>Degree: CSE CGPA: 3.94</w:t>
       </w:r>
     </w:p>
     <w:p>
@@ -595,7 +472,13 @@
         <w:jc w:val="both"/>
       </w:pPr>
       <w:r>
-        <w:t>Major: Algorithm Minor: undefined Location: Rajshahi</w:t>
+        <w:t>${</w:t>
+      </w:r>
+      <w:r>
+        <w:t>academic</w:t>
+      </w:r>
+      <w:r>
+        <w:t>}</w:t>
       </w:r>
     </w:p>
     <w:p>
@@ -637,82 +520,12 @@
     </w:p>
     <w:p>
       <w:pPr>
-        <w:pStyle w:val="Heading2"/>
-        <w:spacing w:before="254"/>
-      </w:pPr>
-      <w:r>
-        <w:rPr>
-          <w:color w:val="111111"/>
-        </w:rPr>
-        <w:t>PROJECT URL: AUT QUI AMET ET HAR</w:t>
-      </w:r>
-    </w:p>
-    <w:p>
-      <w:pPr>
-        <w:spacing w:before="202"/>
-        <w:ind w:left="100"/>
-        <w:jc w:val="both"/>
-        <w:rPr>
-          <w:b/>
-          <w:sz w:val="16"/>
-        </w:rPr>
-      </w:pPr>
-      <w:r>
-        <w:rPr>
-          <w:b/>
-          <w:sz w:val="16"/>
-        </w:rPr>
-        <w:t>Project Description :</w:t>
-      </w:r>
-    </w:p>
-    <w:p>
-      <w:pPr>
         <w:pStyle w:val="BodyText"/>
         <w:spacing w:before="12"/>
         <w:ind w:left="100"/>
       </w:pPr>
       <w:r>
-        <w:t>Laborum ea sint dolo</w:t>
-      </w:r>
-    </w:p>
-    <w:p>
-      <w:pPr>
-        <w:pStyle w:val="Heading2"/>
-        <w:spacing w:before="14"/>
-      </w:pPr>
-      <w:r>
-        <w:rPr>
-          <w:color w:val="111111"/>
-        </w:rPr>
-        <w:t>PROJECT URL: VOLUPTAS EX QUAS EOS</w:t>
-      </w:r>
-    </w:p>
-    <w:p>
-      <w:pPr>
-        <w:spacing w:before="202"/>
-        <w:ind w:left="100"/>
-        <w:jc w:val="both"/>
-        <w:rPr>
-          <w:b/>
-          <w:sz w:val="16"/>
-        </w:rPr>
-      </w:pPr>
-      <w:r>
-        <w:rPr>
-          <w:b/>
-          <w:sz w:val="16"/>
-        </w:rPr>
-        <w:t>Project Description :</w:t>
-      </w:r>
-    </w:p>
-    <w:p>
-      <w:pPr>
-        <w:pStyle w:val="BodyText"/>
-        <w:spacing w:before="12"/>
-        <w:ind w:left="100"/>
-      </w:pPr>
-      <w:r>
-        <w:t>Consectetur delectu</w:t>
+        <w:t>${project}</w:t>
       </w:r>
     </w:p>
     <w:p>
@@ -743,16 +556,123 @@
       <w:pPr>
         <w:pStyle w:val="Heading1"/>
         <w:spacing w:before="142"/>
-      </w:pPr>
-      <w:r>
         <w:rPr>
           <w:color w:val="FBB34A"/>
         </w:rPr>
+      </w:pPr>
+      <w:r>
+        <w:rPr>
+          <w:color w:val="FBB34A"/>
+        </w:rPr>
         <w:t>PERSONAL ACHIVEMENTS</w:t>
       </w:r>
-    </w:p>
-    <w:p>
-      <w:pPr>
+      <w:r>
+        <w:rPr>
+          <w:color w:val="FBB34A"/>
+        </w:rPr>
+        <w:t xml:space="preserve"> </w:t>
+      </w:r>
+    </w:p>
+    <w:p>
+      <w:pPr>
+        <w:rPr>
+          <w:color w:val="000000" w:themeColor="text1"/>
+        </w:rPr>
+      </w:pPr>
+      <w:r>
+        <w:rPr>
+          <w:color w:val="000000" w:themeColor="text1"/>
+        </w:rPr>
+        <w:t>${achievement}</w:t>
+      </w:r>
+    </w:p>
+    <w:p>
+      <w:pPr>
+        <w:rPr>
+          <w:color w:val="000000" w:themeColor="text1"/>
+        </w:rPr>
+      </w:pPr>
+    </w:p>
+    <w:p>
+      <w:pPr>
+        <w:rPr>
+          <w:color w:val="000000" w:themeColor="text1"/>
+        </w:rPr>
+      </w:pPr>
+    </w:p>
+    <w:p>
+      <w:pPr>
+        <w:rPr>
+          <w:color w:val="000000" w:themeColor="text1"/>
+        </w:rPr>
+      </w:pPr>
+    </w:p>
+    <w:p>
+      <w:pPr>
+        <w:pStyle w:val="BodyText"/>
+        <w:spacing w:line="254" w:lineRule="auto"/>
+        <w:ind w:right="4459"/>
+      </w:pPr>
+      <w:r>
+        <w:rPr>
+          <w:color w:val="FBB34A"/>
+        </w:rPr>
+        <w:t>INTERENST(S)</w:t>
+      </w:r>
+    </w:p>
+    <w:p>
+      <w:pPr>
+        <w:pStyle w:val="BodyText"/>
+        <w:spacing w:before="254"/>
+      </w:pPr>
+      <w:r>
+        <w:t>${interest}</w:t>
+      </w:r>
+    </w:p>
+    <w:p>
+      <w:pPr>
+        <w:pStyle w:val="BodyText"/>
+        <w:rPr>
+          <w:sz w:val="24"/>
+        </w:rPr>
+      </w:pPr>
+    </w:p>
+    <w:p>
+      <w:pPr>
+        <w:pStyle w:val="Heading1"/>
+        <w:spacing w:before="142"/>
+        <w:ind w:left="0"/>
+        <w:rPr>
+          <w:color w:val="FBB34A"/>
+        </w:rPr>
+      </w:pPr>
+      <w:r>
+        <w:rPr>
+          <w:color w:val="FBB34A"/>
+        </w:rPr>
+        <w:t>REFERENCE</w:t>
+      </w:r>
+    </w:p>
+    <w:p>
+      <w:pPr>
+        <w:pStyle w:val="Heading1"/>
+        <w:spacing w:before="142"/>
+        <w:ind w:left="0"/>
+        <w:rPr>
+          <w:color w:val="FBB34A"/>
+        </w:rPr>
+      </w:pPr>
+    </w:p>
+    <w:p>
+      <w:pPr>
+        <w:pStyle w:val="Heading1"/>
+        <w:spacing w:before="142"/>
+        <w:ind w:left="0"/>
+        <w:rPr>
+          <w:color w:val="000000" w:themeColor="text1"/>
+          <w:sz w:val="22"/>
+          <w:szCs w:val="22"/>
+        </w:rPr>
         <w:sectPr>
           <w:type w:val="continuous"/>
           <w:pgSz w:w="11910" w:h="16840"/>
@@ -763,150 +683,17 @@
           </w:cols>
         </w:sectPr>
       </w:pPr>
-    </w:p>
-    <w:p>
-      <w:pPr>
-        <w:pStyle w:val="BodyText"/>
-        <w:spacing w:line="254" w:lineRule="auto"/>
-        <w:ind w:left="4266" w:right="4459"/>
-      </w:pPr>
-      <w:r>
-        <w:lastRenderedPageBreak/>
-        <w:pict w14:anchorId="6BB7FAEB">
-          <v:rect id="_x0000_s1027" style="position:absolute;left:0;text-align:left;margin-left:0;margin-top:0;width:595.3pt;height:841.9pt;z-index:-15784960;mso-position-horizontal-relative:page;mso-position-vertical-relative:page" fillcolor="#f6f6f6" stroked="f">
-            <w10:wrap anchorx="page" anchory="page"/>
-          </v:rect>
-        </w:pict>
-      </w:r>
-      <w:r>
-        <w:pict w14:anchorId="0C220BE6">
-          <v:rect id="_x0000_s1026" style="position:absolute;left:0;text-align:left;margin-left:208.35pt;margin-top:0;width:386.95pt;height:835.9pt;z-index:-15784448;mso-position-horizontal-relative:page;mso-position-vertical-relative:page" stroked="f">
-            <w10:wrap anchorx="page" anchory="page"/>
-          </v:rect>
-        </w:pict>
-      </w:r>
-      <w:r>
-        <w:t xml:space="preserve">Dolor aliquam </w:t>
-      </w:r>
-      <w:r>
-        <w:rPr>
-          <w:spacing w:val="-4"/>
-        </w:rPr>
-        <w:t xml:space="preserve">rerum </w:t>
-      </w:r>
-      <w:r>
-        <w:t>In rerum omnis sit</w:t>
-      </w:r>
-      <w:r>
-        <w:rPr>
-          <w:spacing w:val="23"/>
-        </w:rPr>
-        <w:t xml:space="preserve"> </w:t>
-      </w:r>
-      <w:r>
-        <w:t>s</w:t>
-      </w:r>
-    </w:p>
-    <w:p>
-      <w:pPr>
-        <w:pStyle w:val="BodyText"/>
-        <w:rPr>
-          <w:sz w:val="24"/>
-        </w:rPr>
-      </w:pPr>
-    </w:p>
-    <w:p>
-      <w:pPr>
-        <w:pStyle w:val="BodyText"/>
-        <w:rPr>
-          <w:sz w:val="24"/>
-        </w:rPr>
-      </w:pPr>
-    </w:p>
-    <w:p>
-      <w:pPr>
-        <w:pStyle w:val="BodyText"/>
-        <w:spacing w:before="2"/>
-        <w:rPr>
-          <w:sz w:val="34"/>
-        </w:rPr>
-      </w:pPr>
-    </w:p>
-    <w:p>
-      <w:pPr>
-        <w:pStyle w:val="Heading1"/>
-        <w:ind w:left="4266"/>
-      </w:pPr>
-      <w:r>
-        <w:rPr>
-          <w:color w:val="FBB34A"/>
-        </w:rPr>
-        <w:t>INTERENST(S)</w:t>
-      </w:r>
-    </w:p>
-    <w:p>
-      <w:pPr>
-        <w:pStyle w:val="BodyText"/>
-        <w:spacing w:before="254"/>
-        <w:ind w:left="4266"/>
-      </w:pPr>
-      <w:r>
-        <w:t>Debitis cupiditate</w:t>
-      </w:r>
-      <w:r>
-        <w:rPr>
-          <w:spacing w:val="34"/>
-        </w:rPr>
-        <w:t xml:space="preserve"> </w:t>
-      </w:r>
-      <w:r>
-        <w:t>m</w:t>
-      </w:r>
-    </w:p>
-    <w:p>
-      <w:pPr>
-        <w:pStyle w:val="BodyText"/>
-        <w:rPr>
-          <w:sz w:val="24"/>
-        </w:rPr>
-      </w:pPr>
-    </w:p>
-    <w:p>
-      <w:pPr>
-        <w:pStyle w:val="BodyText"/>
-        <w:rPr>
-          <w:sz w:val="24"/>
-        </w:rPr>
-      </w:pPr>
-    </w:p>
-    <w:p>
-      <w:pPr>
-        <w:pStyle w:val="BodyText"/>
-        <w:rPr>
-          <w:sz w:val="24"/>
-        </w:rPr>
-      </w:pPr>
-    </w:p>
-    <w:p>
-      <w:pPr>
-        <w:pStyle w:val="Heading1"/>
-        <w:spacing w:before="142"/>
-        <w:ind w:left="4266"/>
-      </w:pPr>
-      <w:r>
-        <w:rPr>
-          <w:color w:val="FBB34A"/>
-        </w:rPr>
-        <w:t>REFERENCE</w:t>
-      </w:r>
-    </w:p>
-    <w:p>
-      <w:pPr>
-        <w:pStyle w:val="ListParagraph"/>
-        <w:numPr>
-          <w:ilvl w:val="0"/>
-          <w:numId w:val="1"/>
-        </w:numPr>
+      <w:r>
+        <w:rPr>
+          <w:color w:val="000000" w:themeColor="text1"/>
+          <w:sz w:val="22"/>
+          <w:szCs w:val="22"/>
+        </w:rPr>
+        <w:t>${reference}</w:t>
+      </w:r>
+    </w:p>
+    <w:p>
+      <w:pPr>
         <w:tabs>
           <w:tab w:val="left" w:pos="4507"/>
         </w:tabs>
@@ -915,157 +702,6 @@
           <w:b/>
         </w:rPr>
       </w:pPr>
-      <w:r>
-        <w:rPr>
-          <w:b/>
-          <w:position w:val="1"/>
-        </w:rPr>
-        <w:t>Ut aut aut fuga Ist</w:t>
-      </w:r>
-      <w:r>
-        <w:rPr>
-          <w:b/>
-        </w:rPr>
-        <w:t xml:space="preserve"> Daugherty and Wilder </w:t>
-      </w:r>
-      <w:r>
-        <w:rPr>
-          <w:b/>
-          <w:spacing w:val="-6"/>
-        </w:rPr>
-        <w:t xml:space="preserve">Plc </w:t>
-      </w:r>
-      <w:r>
-        <w:rPr>
-          <w:b/>
-        </w:rPr>
-        <w:t>Non irure</w:t>
-      </w:r>
-      <w:r>
-        <w:rPr>
-          <w:b/>
-          <w:spacing w:val="6"/>
-        </w:rPr>
-        <w:t xml:space="preserve"> </w:t>
-      </w:r>
-      <w:r>
-        <w:rPr>
-          <w:b/>
-        </w:rPr>
-        <w:t>voluptate</w:t>
-      </w:r>
-    </w:p>
-    <w:p>
-      <w:pPr>
-        <w:pStyle w:val="ListParagraph"/>
-        <w:numPr>
-          <w:ilvl w:val="0"/>
-          <w:numId w:val="1"/>
-        </w:numPr>
-        <w:tabs>
-          <w:tab w:val="left" w:pos="4507"/>
-        </w:tabs>
-        <w:spacing w:line="247" w:lineRule="auto"/>
-        <w:ind w:right="4157"/>
-        <w:rPr>
-          <w:b/>
-        </w:rPr>
-      </w:pPr>
-      <w:r>
-        <w:rPr>
-          <w:b/>
-          <w:position w:val="1"/>
-        </w:rPr>
-        <w:t>Nisi quia velit quod</w:t>
-      </w:r>
-      <w:r>
-        <w:rPr>
-          <w:b/>
-        </w:rPr>
-        <w:t xml:space="preserve"> Mccarthy Mcmillan </w:t>
-      </w:r>
-      <w:r>
-        <w:rPr>
-          <w:b/>
-          <w:spacing w:val="-9"/>
-        </w:rPr>
-        <w:t xml:space="preserve">Co </w:t>
-      </w:r>
-      <w:r>
-        <w:rPr>
-          <w:b/>
-        </w:rPr>
-        <w:t>Fugiat obcaecati</w:t>
-      </w:r>
-      <w:r>
-        <w:rPr>
-          <w:b/>
-          <w:spacing w:val="8"/>
-        </w:rPr>
-        <w:t xml:space="preserve"> </w:t>
-      </w:r>
-      <w:r>
-        <w:rPr>
-          <w:b/>
-        </w:rPr>
-        <w:t>es</w:t>
-      </w:r>
-    </w:p>
-    <w:p>
-      <w:pPr>
-        <w:pStyle w:val="ListParagraph"/>
-        <w:numPr>
-          <w:ilvl w:val="0"/>
-          <w:numId w:val="1"/>
-        </w:numPr>
-        <w:tabs>
-          <w:tab w:val="left" w:pos="4507"/>
-        </w:tabs>
-        <w:spacing w:line="247" w:lineRule="auto"/>
-        <w:ind w:right="4094"/>
-        <w:rPr>
-          <w:b/>
-        </w:rPr>
-      </w:pPr>
-      <w:r>
-        <w:rPr>
-          <w:b/>
-          <w:position w:val="1"/>
-        </w:rPr>
-        <w:t>Laboris eius cum exp</w:t>
-      </w:r>
-      <w:r>
-        <w:rPr>
-          <w:b/>
-        </w:rPr>
-        <w:t xml:space="preserve"> Rice Wilkerson </w:t>
-      </w:r>
-      <w:r>
-        <w:rPr>
-          <w:b/>
-          <w:spacing w:val="-3"/>
-        </w:rPr>
-        <w:t xml:space="preserve">Traders </w:t>
-      </w:r>
-      <w:r>
-        <w:rPr>
-          <w:b/>
-        </w:rPr>
-        <w:t>Sed natus sit</w:t>
-      </w:r>
-      <w:r>
-        <w:rPr>
-          <w:b/>
-          <w:spacing w:val="9"/>
-        </w:rPr>
-        <w:t xml:space="preserve"> </w:t>
-      </w:r>
-      <w:r>
-        <w:rPr>
-          <w:b/>
-        </w:rPr>
-        <w:t>labor</w:t>
-      </w:r>
     </w:p>
     <w:sectPr>
       <w:pgSz w:w="11910" w:h="16840"/>

</xml_diff>